<commit_message>
Dev task 3 - updates
</commit_message>
<xml_diff>
--- a/GenAI_Basic_DevTask/src/main/resources/Task3.docx
+++ b/GenAI_Basic_DevTask/src/main/resources/Task3.docx
@@ -4,6 +4,413 @@
   <w:body>
     <w:p>
       <w:r>
+        <w:t>Update 15.04</w:t>
+      </w:r>
+      <w:r>
+        <w:br/>
+      </w:r>
+      <w:r>
+        <w:br/>
+        <w:t xml:space="preserve">I added autoloading models on application start. Demo in debug mode </w:t>
+      </w:r>
+      <w:r>
+        <w:br/>
+      </w:r>
+      <w:r>
+        <w:br/>
+      </w:r>
+      <w:r>
+        <w:drawing>
+          <wp:inline distT="0" distB="0" distL="0" distR="0" wp14:anchorId="044B5EB3" wp14:editId="10D44F7D">
+            <wp:extent cx="5943600" cy="4555490"/>
+            <wp:effectExtent l="0" t="0" r="0" b="0"/>
+            <wp:docPr id="2125064530" name="Picture 1"/>
+            <wp:cNvGraphicFramePr>
+              <a:graphicFrameLocks xmlns:a="http://schemas.openxmlformats.org/drawingml/2006/main" noChangeAspect="1"/>
+            </wp:cNvGraphicFramePr>
+            <a:graphic xmlns:a="http://schemas.openxmlformats.org/drawingml/2006/main">
+              <a:graphicData uri="http://schemas.openxmlformats.org/drawingml/2006/picture">
+                <pic:pic xmlns:pic="http://schemas.openxmlformats.org/drawingml/2006/picture">
+                  <pic:nvPicPr>
+                    <pic:cNvPr id="2125064530" name=""/>
+                    <pic:cNvPicPr/>
+                  </pic:nvPicPr>
+                  <pic:blipFill>
+                    <a:blip r:embed="rId4"/>
+                    <a:stretch>
+                      <a:fillRect/>
+                    </a:stretch>
+                  </pic:blipFill>
+                  <pic:spPr>
+                    <a:xfrm>
+                      <a:off x="0" y="0"/>
+                      <a:ext cx="5943600" cy="4555490"/>
+                    </a:xfrm>
+                    <a:prstGeom prst="rect">
+                      <a:avLst/>
+                    </a:prstGeom>
+                  </pic:spPr>
+                </pic:pic>
+              </a:graphicData>
+            </a:graphic>
+          </wp:inline>
+        </w:drawing>
+      </w:r>
+      <w:r>
+        <w:br/>
+      </w:r>
+      <w:r>
+        <w:br/>
+      </w:r>
+      <w:r>
+        <w:br/>
+      </w:r>
+      <w:r>
+        <w:br/>
+        <w:t>Test different model. Image generation skipped – I use text output.</w:t>
+      </w:r>
+      <w:r>
+        <w:br/>
+        <w:t xml:space="preserve">For first test – multimodal </w:t>
+      </w:r>
+      <w:proofErr w:type="spellStart"/>
+      <w:r>
+        <w:t>llm</w:t>
+      </w:r>
+      <w:proofErr w:type="spellEnd"/>
+      <w:r>
+        <w:t xml:space="preserve"> gpt-4o, which is supported text and image generation.</w:t>
+      </w:r>
+      <w:r>
+        <w:br/>
+      </w:r>
+      <w:r>
+        <w:br/>
+      </w:r>
+      <w:r>
+        <w:br/>
+      </w:r>
+      <w:r>
+        <w:lastRenderedPageBreak/>
+        <w:drawing>
+          <wp:inline distT="0" distB="0" distL="0" distR="0" wp14:anchorId="453D617A" wp14:editId="62756642">
+            <wp:extent cx="5943600" cy="3157220"/>
+            <wp:effectExtent l="0" t="0" r="0" b="5080"/>
+            <wp:docPr id="946720742" name="Picture 1"/>
+            <wp:cNvGraphicFramePr>
+              <a:graphicFrameLocks xmlns:a="http://schemas.openxmlformats.org/drawingml/2006/main" noChangeAspect="1"/>
+            </wp:cNvGraphicFramePr>
+            <a:graphic xmlns:a="http://schemas.openxmlformats.org/drawingml/2006/main">
+              <a:graphicData uri="http://schemas.openxmlformats.org/drawingml/2006/picture">
+                <pic:pic xmlns:pic="http://schemas.openxmlformats.org/drawingml/2006/picture">
+                  <pic:nvPicPr>
+                    <pic:cNvPr id="946720742" name=""/>
+                    <pic:cNvPicPr/>
+                  </pic:nvPicPr>
+                  <pic:blipFill>
+                    <a:blip r:embed="rId5"/>
+                    <a:stretch>
+                      <a:fillRect/>
+                    </a:stretch>
+                  </pic:blipFill>
+                  <pic:spPr>
+                    <a:xfrm>
+                      <a:off x="0" y="0"/>
+                      <a:ext cx="5943600" cy="3157220"/>
+                    </a:xfrm>
+                    <a:prstGeom prst="rect">
+                      <a:avLst/>
+                    </a:prstGeom>
+                  </pic:spPr>
+                </pic:pic>
+              </a:graphicData>
+            </a:graphic>
+          </wp:inline>
+        </w:drawing>
+      </w:r>
+      <w:r>
+        <w:br/>
+      </w:r>
+      <w:r>
+        <w:drawing>
+          <wp:inline distT="0" distB="0" distL="0" distR="0" wp14:anchorId="11820BF8" wp14:editId="4511DB25">
+            <wp:extent cx="5125165" cy="2486372"/>
+            <wp:effectExtent l="0" t="0" r="0" b="9525"/>
+            <wp:docPr id="374276078" name="Picture 1"/>
+            <wp:cNvGraphicFramePr>
+              <a:graphicFrameLocks xmlns:a="http://schemas.openxmlformats.org/drawingml/2006/main" noChangeAspect="1"/>
+            </wp:cNvGraphicFramePr>
+            <a:graphic xmlns:a="http://schemas.openxmlformats.org/drawingml/2006/main">
+              <a:graphicData uri="http://schemas.openxmlformats.org/drawingml/2006/picture">
+                <pic:pic xmlns:pic="http://schemas.openxmlformats.org/drawingml/2006/picture">
+                  <pic:nvPicPr>
+                    <pic:cNvPr id="374276078" name=""/>
+                    <pic:cNvPicPr/>
+                  </pic:nvPicPr>
+                  <pic:blipFill>
+                    <a:blip r:embed="rId6"/>
+                    <a:stretch>
+                      <a:fillRect/>
+                    </a:stretch>
+                  </pic:blipFill>
+                  <pic:spPr>
+                    <a:xfrm>
+                      <a:off x="0" y="0"/>
+                      <a:ext cx="5125165" cy="2486372"/>
+                    </a:xfrm>
+                    <a:prstGeom prst="rect">
+                      <a:avLst/>
+                    </a:prstGeom>
+                  </pic:spPr>
+                </pic:pic>
+              </a:graphicData>
+            </a:graphic>
+          </wp:inline>
+        </w:drawing>
+      </w:r>
+      <w:r>
+        <w:br/>
+      </w:r>
+      <w:r>
+        <w:br/>
+        <w:t xml:space="preserve">Next text – for </w:t>
+      </w:r>
+      <w:r>
+        <w:t>dall-e-3:  Text Request was rejected due safety system.</w:t>
+      </w:r>
+      <w:r>
+        <w:br/>
+      </w:r>
+      <w:r>
+        <w:br/>
+      </w:r>
+      <w:r>
+        <w:lastRenderedPageBreak/>
+        <w:br/>
+      </w:r>
+      <w:r>
+        <w:drawing>
+          <wp:inline distT="0" distB="0" distL="0" distR="0" wp14:anchorId="60DC686D" wp14:editId="5E13105C">
+            <wp:extent cx="5943600" cy="3500755"/>
+            <wp:effectExtent l="0" t="0" r="0" b="4445"/>
+            <wp:docPr id="1390476728" name="Picture 1"/>
+            <wp:cNvGraphicFramePr>
+              <a:graphicFrameLocks xmlns:a="http://schemas.openxmlformats.org/drawingml/2006/main" noChangeAspect="1"/>
+            </wp:cNvGraphicFramePr>
+            <a:graphic xmlns:a="http://schemas.openxmlformats.org/drawingml/2006/main">
+              <a:graphicData uri="http://schemas.openxmlformats.org/drawingml/2006/picture">
+                <pic:pic xmlns:pic="http://schemas.openxmlformats.org/drawingml/2006/picture">
+                  <pic:nvPicPr>
+                    <pic:cNvPr id="1390476728" name=""/>
+                    <pic:cNvPicPr/>
+                  </pic:nvPicPr>
+                  <pic:blipFill>
+                    <a:blip r:embed="rId7"/>
+                    <a:stretch>
+                      <a:fillRect/>
+                    </a:stretch>
+                  </pic:blipFill>
+                  <pic:spPr>
+                    <a:xfrm>
+                      <a:off x="0" y="0"/>
+                      <a:ext cx="5943600" cy="3500755"/>
+                    </a:xfrm>
+                    <a:prstGeom prst="rect">
+                      <a:avLst/>
+                    </a:prstGeom>
+                  </pic:spPr>
+                </pic:pic>
+              </a:graphicData>
+            </a:graphic>
+          </wp:inline>
+        </w:drawing>
+      </w:r>
+    </w:p>
+    <w:p>
+      <w:r>
+        <w:lastRenderedPageBreak/>
+        <w:t>Next for gpt-3.5-turbo</w:t>
+      </w:r>
+      <w:r>
+        <w:br/>
+      </w:r>
+      <w:r>
+        <w:drawing>
+          <wp:inline distT="0" distB="0" distL="0" distR="0" wp14:anchorId="68A60F77" wp14:editId="6261A1D3">
+            <wp:extent cx="5943600" cy="6232525"/>
+            <wp:effectExtent l="0" t="0" r="0" b="0"/>
+            <wp:docPr id="1287657508" name="Picture 1"/>
+            <wp:cNvGraphicFramePr>
+              <a:graphicFrameLocks xmlns:a="http://schemas.openxmlformats.org/drawingml/2006/main" noChangeAspect="1"/>
+            </wp:cNvGraphicFramePr>
+            <a:graphic xmlns:a="http://schemas.openxmlformats.org/drawingml/2006/main">
+              <a:graphicData uri="http://schemas.openxmlformats.org/drawingml/2006/picture">
+                <pic:pic xmlns:pic="http://schemas.openxmlformats.org/drawingml/2006/picture">
+                  <pic:nvPicPr>
+                    <pic:cNvPr id="1287657508" name=""/>
+                    <pic:cNvPicPr/>
+                  </pic:nvPicPr>
+                  <pic:blipFill>
+                    <a:blip r:embed="rId8"/>
+                    <a:stretch>
+                      <a:fillRect/>
+                    </a:stretch>
+                  </pic:blipFill>
+                  <pic:spPr>
+                    <a:xfrm>
+                      <a:off x="0" y="0"/>
+                      <a:ext cx="5943600" cy="6232525"/>
+                    </a:xfrm>
+                    <a:prstGeom prst="rect">
+                      <a:avLst/>
+                    </a:prstGeom>
+                  </pic:spPr>
+                </pic:pic>
+              </a:graphicData>
+            </a:graphic>
+          </wp:inline>
+        </w:drawing>
+      </w:r>
+      <w:r>
+        <w:br/>
+      </w:r>
+      <w:r>
+        <w:br/>
+        <w:t xml:space="preserve">Generation for calculation incorrect for big numbers. Correct result = </w:t>
+      </w:r>
+      <w:r>
+        <w:t>66,360,631,663,854</w:t>
+      </w:r>
+      <w:r>
+        <w:br/>
+      </w:r>
+      <w:r>
+        <w:br/>
+        <w:t>Next New Gpt-4.5.   I will comment condition for multimodal in the code:</w:t>
+      </w:r>
+      <w:r>
+        <w:br/>
+      </w:r>
+      <w:r>
+        <w:br/>
+      </w:r>
+      <w:r>
+        <w:lastRenderedPageBreak/>
+        <w:drawing>
+          <wp:inline distT="0" distB="0" distL="0" distR="0" wp14:anchorId="64E5E3B4" wp14:editId="302668E8">
+            <wp:extent cx="4820323" cy="2810267"/>
+            <wp:effectExtent l="0" t="0" r="0" b="9525"/>
+            <wp:docPr id="1490326174" name="Picture 1" descr="A screenshot of a computer program&#10;&#10;AI-generated content may be incorrect."/>
+            <wp:cNvGraphicFramePr>
+              <a:graphicFrameLocks xmlns:a="http://schemas.openxmlformats.org/drawingml/2006/main" noChangeAspect="1"/>
+            </wp:cNvGraphicFramePr>
+            <a:graphic xmlns:a="http://schemas.openxmlformats.org/drawingml/2006/main">
+              <a:graphicData uri="http://schemas.openxmlformats.org/drawingml/2006/picture">
+                <pic:pic xmlns:pic="http://schemas.openxmlformats.org/drawingml/2006/picture">
+                  <pic:nvPicPr>
+                    <pic:cNvPr id="1490326174" name="Picture 1" descr="A screenshot of a computer program&#10;&#10;AI-generated content may be incorrect."/>
+                    <pic:cNvPicPr/>
+                  </pic:nvPicPr>
+                  <pic:blipFill>
+                    <a:blip r:embed="rId9"/>
+                    <a:stretch>
+                      <a:fillRect/>
+                    </a:stretch>
+                  </pic:blipFill>
+                  <pic:spPr>
+                    <a:xfrm>
+                      <a:off x="0" y="0"/>
+                      <a:ext cx="4820323" cy="2810267"/>
+                    </a:xfrm>
+                    <a:prstGeom prst="rect">
+                      <a:avLst/>
+                    </a:prstGeom>
+                  </pic:spPr>
+                </pic:pic>
+              </a:graphicData>
+            </a:graphic>
+          </wp:inline>
+        </w:drawing>
+      </w:r>
+      <w:r>
+        <w:br/>
+      </w:r>
+      <w:r>
+        <w:br/>
+        <w:t>Model answer also incorrect, but we can see the another prompting technique for answering question:</w:t>
+      </w:r>
+      <w:r>
+        <w:br/>
+      </w:r>
+      <w:r>
+        <w:br/>
+      </w:r>
+      <w:r>
+        <w:lastRenderedPageBreak/>
+        <w:drawing>
+          <wp:inline distT="0" distB="0" distL="0" distR="0" wp14:anchorId="1E1AD969" wp14:editId="0713607F">
+            <wp:extent cx="5847080" cy="8229600"/>
+            <wp:effectExtent l="0" t="0" r="1270" b="0"/>
+            <wp:docPr id="2061505200" name="Picture 1"/>
+            <wp:cNvGraphicFramePr>
+              <a:graphicFrameLocks xmlns:a="http://schemas.openxmlformats.org/drawingml/2006/main" noChangeAspect="1"/>
+            </wp:cNvGraphicFramePr>
+            <a:graphic xmlns:a="http://schemas.openxmlformats.org/drawingml/2006/main">
+              <a:graphicData uri="http://schemas.openxmlformats.org/drawingml/2006/picture">
+                <pic:pic xmlns:pic="http://schemas.openxmlformats.org/drawingml/2006/picture">
+                  <pic:nvPicPr>
+                    <pic:cNvPr id="2061505200" name=""/>
+                    <pic:cNvPicPr/>
+                  </pic:nvPicPr>
+                  <pic:blipFill>
+                    <a:blip r:embed="rId10"/>
+                    <a:stretch>
+                      <a:fillRect/>
+                    </a:stretch>
+                  </pic:blipFill>
+                  <pic:spPr>
+                    <a:xfrm>
+                      <a:off x="0" y="0"/>
+                      <a:ext cx="5847080" cy="8229600"/>
+                    </a:xfrm>
+                    <a:prstGeom prst="rect">
+                      <a:avLst/>
+                    </a:prstGeom>
+                  </pic:spPr>
+                </pic:pic>
+              </a:graphicData>
+            </a:graphic>
+          </wp:inline>
+        </w:drawing>
+      </w:r>
+      <w:r>
+        <w:br/>
+      </w:r>
+    </w:p>
+    <w:p>
+      <w:r>
+        <w:br/>
+      </w:r>
+      <w:r>
+        <w:t>***********************************************************</w:t>
+      </w:r>
+      <w:r>
+        <w:br/>
+      </w:r>
+      <w:r>
+        <w:br/>
+        <w:t>13.04 Results.</w:t>
+      </w:r>
+      <w:r>
+        <w:br/>
+      </w:r>
+      <w:r>
+        <w:br/>
+      </w:r>
+      <w:r>
+        <w:br/>
+      </w:r>
+      <w:r>
         <w:t>Task 3</w:t>
       </w:r>
       <w:r>
@@ -20,6 +427,9 @@
         <w:br/>
       </w:r>
       <w:r>
+        <w:rPr>
+          <w:noProof/>
+        </w:rPr>
         <w:drawing>
           <wp:inline distT="0" distB="0" distL="0" distR="0" wp14:anchorId="0E3FEB3D" wp14:editId="6F703B74">
             <wp:extent cx="5943600" cy="3460115"/>
@@ -36,7 +446,7 @@
                     <pic:cNvPicPr/>
                   </pic:nvPicPr>
                   <pic:blipFill>
-                    <a:blip r:embed="rId4"/>
+                    <a:blip r:embed="rId11"/>
                     <a:stretch>
                       <a:fillRect/>
                     </a:stretch>
@@ -76,6 +486,9 @@
         <w:br/>
       </w:r>
       <w:r>
+        <w:rPr>
+          <w:noProof/>
+        </w:rPr>
         <w:lastRenderedPageBreak/>
         <w:drawing>
           <wp:inline distT="0" distB="0" distL="0" distR="0" wp14:anchorId="514908C8" wp14:editId="05160EFA">
@@ -93,7 +506,7 @@
                     <pic:cNvPicPr/>
                   </pic:nvPicPr>
                   <pic:blipFill>
-                    <a:blip r:embed="rId5"/>
+                    <a:blip r:embed="rId12"/>
                     <a:stretch>
                       <a:fillRect/>
                     </a:stretch>
@@ -143,12 +556,12 @@
         </mc:AlternateContent>
       </w:r>
       <w:r>
+        <w:br/>
+      </w:r>
+      <w:r>
         <w:rPr>
-          <w:lang w:val="ru-RU"/>
+          <w:noProof/>
         </w:rPr>
-        <w:br/>
-      </w:r>
-      <w:r>
         <w:lastRenderedPageBreak/>
         <w:drawing>
           <wp:inline distT="0" distB="0" distL="0" distR="0" wp14:anchorId="7BC8134D" wp14:editId="65203C08">
@@ -166,7 +579,7 @@
                     <pic:cNvPicPr/>
                   </pic:nvPicPr>
                   <pic:blipFill>
-                    <a:blip r:embed="rId6"/>
+                    <a:blip r:embed="rId13"/>
                     <a:stretch>
                       <a:fillRect/>
                     </a:stretch>
@@ -187,30 +600,21 @@
         </w:drawing>
       </w:r>
       <w:r>
+        <w:br/>
+      </w:r>
+      <w:r>
+        <w:br/>
+      </w:r>
+      <w:r>
+        <w:br/>
+      </w:r>
+      <w:r>
+        <w:br/>
+      </w:r>
+      <w:r>
         <w:rPr>
-          <w:lang w:val="ru-RU"/>
+          <w:noProof/>
         </w:rPr>
-        <w:br/>
-      </w:r>
-      <w:r>
-        <w:rPr>
-          <w:lang w:val="ru-RU"/>
-        </w:rPr>
-        <w:br/>
-      </w:r>
-      <w:r>
-        <w:rPr>
-          <w:lang w:val="ru-RU"/>
-        </w:rPr>
-        <w:br/>
-      </w:r>
-      <w:r>
-        <w:rPr>
-          <w:lang w:val="ru-RU"/>
-        </w:rPr>
-        <w:br/>
-      </w:r>
-      <w:r>
         <w:drawing>
           <wp:inline distT="0" distB="0" distL="0" distR="0" wp14:anchorId="7C027F31" wp14:editId="2CF963B2">
             <wp:extent cx="5943600" cy="3054350"/>
@@ -227,7 +631,7 @@
                     <pic:cNvPicPr/>
                   </pic:nvPicPr>
                   <pic:blipFill>
-                    <a:blip r:embed="rId7"/>
+                    <a:blip r:embed="rId14"/>
                     <a:stretch>
                       <a:fillRect/>
                     </a:stretch>

</xml_diff>